<commit_message>
Beschreibung der 3D-Modellierung hinzugefügt
</commit_message>
<xml_diff>
--- a/Doku/Projektdokumentation.docx
+++ b/Doku/Projektdokumentation.docx
@@ -241,13 +241,7 @@
         </w:numPr>
       </w:pPr>
       <w:r>
-        <w:t xml:space="preserve">Kabel und </w:t>
-      </w:r>
-      <w:r>
-        <w:t>Lötzubehör</w:t>
-      </w:r>
-      <w:r>
-        <w:t xml:space="preserve"> zum Verbauen der einzelnen Teile</w:t>
+        <w:t>Kabel und Lötzubehör zum Verbauen der einzelnen Teile</w:t>
       </w:r>
     </w:p>
     <w:p>
@@ -399,28 +393,232 @@
     </w:p>
     <w:p>
       <w:r>
-        <w:t xml:space="preserve">Auf dem Bild wird der Projektplan dargestellt. Die Kästchen mit blauer Umrandung sind Arbeitspakete, die mit schwarzer Umrandung Meilensteine. Projektkickoff ist der 05.07.21, bei dem die Limitierungen des Projektes bekanntgegeben werden. Daraufhin werden die Verantwortlichkeiten und Aufgaben in der Gruppe verteilt, für diesen Schritt wird ein Tag angesetzt. Verantwortlich für die Hardware ist die gesamte Gruppe, für die Software Leif Meyer und Hendrik </w:t>
-      </w:r>
-      <w:proofErr w:type="spellStart"/>
-      <w:r>
-        <w:t>Nessen</w:t>
-      </w:r>
-      <w:proofErr w:type="spellEnd"/>
-      <w:r>
-        <w:t xml:space="preserve">, für die 3D-Modellierung Marvin Timmermann und Felix </w:t>
-      </w:r>
-      <w:proofErr w:type="spellStart"/>
-      <w:r>
-        <w:t>Büntemeier</w:t>
-      </w:r>
-      <w:proofErr w:type="spellEnd"/>
-      <w:r>
-        <w:t>, welche ebenfalls für die Dokumentation verantwortlich sind. Zeitgleich wird sich mit der Ideenfindung befasst, welche ebenfalls ein Tag braucht bei der alle Gruppenmitglieder beteiligt sind. Nach diesen Meilensteinen wird die Hardware-Entwicklung starten sowie die Dokumentation. Für die Hardware-Entwicklung werden zehn Tage angesetzt, da sich erst ein Bild gemacht werden muss von der verfügbaren Hardware und dem darauffolgenden Zusammenbau. Für die Dokumentation wird ein Zeitraum bis Anfang September eingeplant, damit über die gesamte Projektdauer dokumentiert werden kann. Die 3D-Modellierung kann, nachdem die Hardware fertiggestellt ist, beginnen, da die Maße der Hardware vorher unklar sind. Für diesen Schritt werden zwölf Tage eingeplant, damit die Modelle genau angepasst werden können. Zeitgleich wird mit der Software-Entwicklung begonnen, welche mit einem Monat eingeplant ist, damit alle Funktionen ausgiebig getestet werden können. Zeitgleich wird die Dokumentation mit den jeweiligen Inhalten aus den Arbeitspaketen gefüllt. Nachdem die Dokumentation fertiggestellt ist, wird mit der Erstellung der Präsentation begonnen, dafür werden vier Tage eingeplant. Damit ein Risikomanagement in dem Projekt stattfinden kann, werden sechs Tage eingeplant, falls ein Problem auftreten sollte, sofern dies der Fall sein sollte, werden die darauffolgenden Aufgabenpakete entsprechend nach hinten geschoben. Zudem wurde im gesamten Projekt Zeit eingeplant, für eventuelle Probleme oder Verzögerungen, sodass Hardware, Software, 3D-Modell sowie die Dokumentation frühzeitig fertiggestellt werden können.</w:t>
-      </w:r>
-    </w:p>
-    <w:p/>
-    <w:p/>
-    <w:p/>
+        <w:t>Auf dem Bild wird der Projektplan dargestellt. Die Kästchen mit blauer Umrandung sind Arbeitspakete, die mit schwarzer Umrandung Meilensteine. Projektkickoff ist der 05.07.21, bei dem die Limitierungen des Projektes bekanntgegeben werden. Daraufhin werden die Verantwortlichkeiten und Aufgaben in der Gruppe verteilt, für diesen Schritt wird ein Tag angesetzt. Verantwortlich für die Hardware ist die gesamte Gruppe, für die Software Leif Meyer und Hendrik Nessen, für die 3D-Modellierung Marvin Timmermann und Felix Büntemeier, welche ebenfalls für die Dokumentation verantwortlich sind. Zeitgleich wird sich mit der Ideenfindung befasst, welche ebenfalls ein Tag braucht bei der alle Gruppenmitglieder beteiligt sind. Nach diesen Meilensteinen wird die Hardware-Entwicklung starten sowie die Dokumentation. Für die Hardware-Entwicklung werden zehn Tage angesetzt, da sich erst ein Bild gemacht werden muss von der verfügbaren Hardware und dem darauffolgenden Zusammenbau. Für die Dokumentation wird ein Zeitraum bis Anfang September eingeplant, damit über die gesamte Projektdauer dokumentiert werden kann. Die 3D-Modellierung kann, nachdem die Hardware fertiggestellt ist, beginnen, da die Maße der Hardware vorher unklar sind. Für diesen Schritt werden zwölf Tage eingeplant, damit die Modelle genau angepasst werden können. Zeitgleich wird mit der Software-Entwicklung begonnen, welche mit einem Monat eingeplant ist, damit alle Funktionen ausgiebig getestet werden können. Zeitgleich wird die Dokumentation mit den jeweiligen Inhalten aus den Arbeitspaketen gefüllt. Nachdem die Dokumentation fertiggestellt ist, wird mit der Erstellung der Präsentation begonnen, dafür werden vier Tage eingeplant. Damit ein Risikomanagement in dem Projekt stattfinden kann, werden sechs Tage eingeplant, falls ein Problem auftreten sollte, sofern dies der Fall sein sollte, werden die darauffolgenden Aufgabenpakete entsprechend nach hinten geschoben. Zudem wurde im gesamten Projekt Zeit eingeplant, für eventuelle Probleme oder Verzögerungen, sodass Hardware, Software, 3D-Modell sowie die Dokumentation frühzeitig fertiggestellt werden können.</w:t>
+      </w:r>
+    </w:p>
+    <w:p>
+      <w:pPr>
+        <w:rPr>
+          <w:b/>
+          <w:bCs/>
+        </w:rPr>
+      </w:pPr>
+      <w:r>
+        <w:rPr>
+          <w:b/>
+          <w:bCs/>
+        </w:rPr>
+        <w:t>Beschreibung der 3D-Modellierung</w:t>
+      </w:r>
+    </w:p>
+    <w:p>
+      <w:pPr>
+        <w:rPr>
+          <w:noProof/>
+        </w:rPr>
+      </w:pPr>
+      <w:r>
+        <w:t xml:space="preserve">Nachdem die Hardware-Entwicklung fertiggestellt worden ist, </w:t>
+      </w:r>
+      <w:r>
+        <w:t xml:space="preserve">konnte der Modellierungsprozess beginnen. </w:t>
+      </w:r>
+      <w:r>
+        <w:t xml:space="preserve">Durch die fertige Hardware waren Maße gegeben, wie groß die „Security Box“ </w:t>
+      </w:r>
+      <w:r>
+        <w:t xml:space="preserve">sein muss. Damit diese auch kompakt ist, </w:t>
+      </w:r>
+      <w:r>
+        <w:t>sollte das Gehäuse für die Hardware so klein wie möglich sein. Zunächst wurde ein einfaches Gehäuse modelliert</w:t>
+      </w:r>
+      <w:r>
+        <w:t xml:space="preserve">, bei dem der Deckel abnehmbar ist. Zusätzlich mussten Aussparungen </w:t>
+      </w:r>
+      <w:r>
+        <w:t xml:space="preserve">eingefügt werden für die Stromversorgung, die LEDs, den Button und den </w:t>
+      </w:r>
+      <w:r>
+        <w:lastRenderedPageBreak/>
+        <w:t>Bewegungssensor. D</w:t>
+      </w:r>
+      <w:r>
+        <w:t xml:space="preserve">iese wurden </w:t>
+      </w:r>
+      <w:r>
+        <w:t>mit den Maßen der Hardware vorgenommen.</w:t>
+      </w:r>
+      <w:r>
+        <w:rPr>
+          <w:noProof/>
+        </w:rPr>
+        <w:t xml:space="preserve"> </w:t>
+      </w:r>
+      <w:r>
+        <w:drawing>
+          <wp:inline distT="0" distB="0" distL="0" distR="0" wp14:anchorId="5B6E5F30" wp14:editId="25BB3506">
+            <wp:extent cx="5760720" cy="3399790"/>
+            <wp:effectExtent l="0" t="0" r="0" b="0"/>
+            <wp:docPr id="1" name="Grafik 1"/>
+            <wp:cNvGraphicFramePr>
+              <a:graphicFrameLocks xmlns:a="http://schemas.openxmlformats.org/drawingml/2006/main" noChangeAspect="1"/>
+            </wp:cNvGraphicFramePr>
+            <a:graphic xmlns:a="http://schemas.openxmlformats.org/drawingml/2006/main">
+              <a:graphicData uri="http://schemas.openxmlformats.org/drawingml/2006/picture">
+                <pic:pic xmlns:pic="http://schemas.openxmlformats.org/drawingml/2006/picture">
+                  <pic:nvPicPr>
+                    <pic:cNvPr id="1" name=""/>
+                    <pic:cNvPicPr/>
+                  </pic:nvPicPr>
+                  <pic:blipFill>
+                    <a:blip r:embed="rId6"/>
+                    <a:stretch>
+                      <a:fillRect/>
+                    </a:stretch>
+                  </pic:blipFill>
+                  <pic:spPr>
+                    <a:xfrm>
+                      <a:off x="0" y="0"/>
+                      <a:ext cx="5760720" cy="3399790"/>
+                    </a:xfrm>
+                    <a:prstGeom prst="rect">
+                      <a:avLst/>
+                    </a:prstGeom>
+                  </pic:spPr>
+                </pic:pic>
+              </a:graphicData>
+            </a:graphic>
+          </wp:inline>
+        </w:drawing>
+      </w:r>
+    </w:p>
+    <w:p>
+      <w:pPr>
+        <w:rPr>
+          <w:noProof/>
+        </w:rPr>
+      </w:pPr>
+      <w:r>
+        <w:rPr>
+          <w:noProof/>
+        </w:rPr>
+        <w:t>Zunächst wurde nur der Deckel gedruckt, da der Bewegungssensor, die LEDs und de</w:t>
+      </w:r>
+      <w:r>
+        <w:rPr>
+          <w:noProof/>
+        </w:rPr>
+        <w:t xml:space="preserve">r Button durch die Aussparungen passen müssen. Es stellte sich heraus, dass die Aussparungen nicht passend </w:t>
+      </w:r>
+      <w:r>
+        <w:rPr>
+          <w:noProof/>
+        </w:rPr>
+        <w:t xml:space="preserve">waren, sodass das Modell überarbeitet werden musste. </w:t>
+      </w:r>
+      <w:r>
+        <w:rPr>
+          <w:noProof/>
+        </w:rPr>
+        <w:t xml:space="preserve">Hierfür wurde eine Skizze vom Bewegungssensor für Autodesk Fusion 360 </w:t>
+      </w:r>
+      <w:r>
+        <w:rPr>
+          <w:noProof/>
+        </w:rPr>
+        <w:t>benutzt, welche die genaue</w:t>
+      </w:r>
+      <w:r>
+        <w:rPr>
+          <w:noProof/>
+        </w:rPr>
+        <w:t>n Abmessungen des Bauteils hatte</w:t>
+      </w:r>
+      <w:r>
+        <w:rPr>
+          <w:noProof/>
+        </w:rPr>
+        <w:t xml:space="preserve">. Zusätzlich wurde diese Skizze erweitert, sodass die LEDs und der Button </w:t>
+      </w:r>
+      <w:r>
+        <w:rPr>
+          <w:noProof/>
+        </w:rPr>
+        <w:t xml:space="preserve">genau passen. Damit der Deckel auf dem </w:t>
+      </w:r>
+      <w:r>
+        <w:rPr>
+          <w:noProof/>
+        </w:rPr>
+        <w:t>Körper fest ist, wurden vier Eckpfeiler eingefügt, sodass diese genau in die Ecken des Körpers passen.</w:t>
+      </w:r>
+      <w:r>
+        <w:rPr>
+          <w:noProof/>
+        </w:rPr>
+        <w:t xml:space="preserve"> Bei dem Körper wurde die Aussparung für die Stromversorgung ein wenig nach links verschoben und zudem eckig gemacht.</w:t>
+      </w:r>
+      <w:r>
+        <w:rPr>
+          <w:noProof/>
+        </w:rPr>
+        <w:t xml:space="preserve"> </w:t>
+      </w:r>
+      <w:r>
+        <w:rPr>
+          <w:noProof/>
+        </w:rPr>
+        <w:drawing>
+          <wp:inline distT="0" distB="0" distL="0" distR="0" wp14:anchorId="6F224A47" wp14:editId="266464B0">
+            <wp:extent cx="5760720" cy="3188970"/>
+            <wp:effectExtent l="0" t="0" r="0" b="0"/>
+            <wp:docPr id="5" name="Grafik 5"/>
+            <wp:cNvGraphicFramePr>
+              <a:graphicFrameLocks xmlns:a="http://schemas.openxmlformats.org/drawingml/2006/main" noChangeAspect="1"/>
+            </wp:cNvGraphicFramePr>
+            <a:graphic xmlns:a="http://schemas.openxmlformats.org/drawingml/2006/main">
+              <a:graphicData uri="http://schemas.openxmlformats.org/drawingml/2006/picture">
+                <pic:pic xmlns:pic="http://schemas.openxmlformats.org/drawingml/2006/picture">
+                  <pic:nvPicPr>
+                    <pic:cNvPr id="1" name=""/>
+                    <pic:cNvPicPr/>
+                  </pic:nvPicPr>
+                  <pic:blipFill>
+                    <a:blip r:embed="rId7"/>
+                    <a:stretch>
+                      <a:fillRect/>
+                    </a:stretch>
+                  </pic:blipFill>
+                  <pic:spPr>
+                    <a:xfrm>
+                      <a:off x="0" y="0"/>
+                      <a:ext cx="5760720" cy="3188970"/>
+                    </a:xfrm>
+                    <a:prstGeom prst="rect">
+                      <a:avLst/>
+                    </a:prstGeom>
+                  </pic:spPr>
+                </pic:pic>
+              </a:graphicData>
+            </a:graphic>
+          </wp:inline>
+        </w:drawing>
+      </w:r>
+    </w:p>
+    <w:p>
+      <w:r>
+        <w:rPr>
+          <w:noProof/>
+        </w:rPr>
+        <w:t xml:space="preserve">Dieses Modell wurde im „Makerspace“ gedruckt und die Hardware passte genau und somit </w:t>
+      </w:r>
+      <w:r>
+        <w:rPr>
+          <w:noProof/>
+        </w:rPr>
+        <w:t>ist der Modellierungsprozess abgeschlossen.</w:t>
+      </w:r>
+    </w:p>
     <w:sectPr>
       <w:pgSz w:w="11906" w:h="16838"/>
       <w:pgMar w:top="1417" w:right="1417" w:bottom="1134" w:left="1417" w:header="708" w:footer="708" w:gutter="0"/>

</xml_diff>

<commit_message>
Bilder des Modells bearbeitet und Beschreibung ergänzt.
</commit_message>
<xml_diff>
--- a/Doku/Projektdokumentation.docx
+++ b/Doku/Projektdokumentation.docx
@@ -455,10 +455,13 @@
         <w:t xml:space="preserve"> </w:t>
       </w:r>
       <w:r>
+        <w:rPr>
+          <w:noProof/>
+        </w:rPr>
         <w:drawing>
-          <wp:inline distT="0" distB="0" distL="0" distR="0" wp14:anchorId="5B6E5F30" wp14:editId="25BB3506">
-            <wp:extent cx="5760720" cy="3399790"/>
-            <wp:effectExtent l="0" t="0" r="0" b="0"/>
+          <wp:inline distT="0" distB="0" distL="0" distR="0" wp14:anchorId="3C9EA818" wp14:editId="3E90AA2E">
+            <wp:extent cx="5760720" cy="3387725"/>
+            <wp:effectExtent l="0" t="0" r="0" b="3175"/>
             <wp:docPr id="1" name="Grafik 1"/>
             <wp:cNvGraphicFramePr>
               <a:graphicFrameLocks xmlns:a="http://schemas.openxmlformats.org/drawingml/2006/main" noChangeAspect="1"/>
@@ -479,7 +482,7 @@
                   <pic:spPr>
                     <a:xfrm>
                       <a:off x="0" y="0"/>
-                      <a:ext cx="5760720" cy="3399790"/>
+                      <a:ext cx="5760720" cy="3387725"/>
                     </a:xfrm>
                     <a:prstGeom prst="rect">
                       <a:avLst/>
@@ -502,6 +505,24 @@
         <w:rPr>
           <w:noProof/>
         </w:rPr>
+        <w:t>Auf dem Bild ist das erste Modell zu sehen</w:t>
+      </w:r>
+      <w:r>
+        <w:rPr>
+          <w:noProof/>
+        </w:rPr>
+        <w:t>: Punkt 1 ist der Körper, Punkt 2 die Aussparung für die Stromzufuhr, Punkt 3 ist der Deckel, Punkt 4 sind die Aussparungen für d</w:t>
+      </w:r>
+      <w:r>
+        <w:rPr>
+          <w:noProof/>
+        </w:rPr>
+        <w:t xml:space="preserve">ie LEDs, Punkt 5 ist die Aussparung für den Button und Punkt 6 ist die Aussparung für den Bewegungssensor. </w:t>
+      </w:r>
+      <w:r>
+        <w:rPr>
+          <w:noProof/>
+        </w:rPr>
         <w:t>Zunächst wurde nur der Deckel gedruckt, da der Bewegungssensor, die LEDs und de</w:t>
       </w:r>
       <w:r>
@@ -569,10 +590,10 @@
           <w:noProof/>
         </w:rPr>
         <w:drawing>
-          <wp:inline distT="0" distB="0" distL="0" distR="0" wp14:anchorId="6F224A47" wp14:editId="266464B0">
-            <wp:extent cx="5760720" cy="3188970"/>
+          <wp:inline distT="0" distB="0" distL="0" distR="0" wp14:anchorId="46EBFB1A" wp14:editId="755BB59B">
+            <wp:extent cx="5760720" cy="3188335"/>
             <wp:effectExtent l="0" t="0" r="0" b="0"/>
-            <wp:docPr id="5" name="Grafik 5"/>
+            <wp:docPr id="4" name="Grafik 4"/>
             <wp:cNvGraphicFramePr>
               <a:graphicFrameLocks xmlns:a="http://schemas.openxmlformats.org/drawingml/2006/main" noChangeAspect="1"/>
             </wp:cNvGraphicFramePr>
@@ -592,7 +613,7 @@
                   <pic:spPr>
                     <a:xfrm>
                       <a:off x="0" y="0"/>
-                      <a:ext cx="5760720" cy="3188970"/>
+                      <a:ext cx="5760720" cy="3188335"/>
                     </a:xfrm>
                     <a:prstGeom prst="rect">
                       <a:avLst/>
@@ -604,19 +625,42 @@
           </wp:inline>
         </w:drawing>
       </w:r>
-    </w:p>
-    <w:p>
-      <w:r>
-        <w:rPr>
-          <w:noProof/>
-        </w:rPr>
-        <w:t xml:space="preserve">Dieses Modell wurde im „Makerspace“ gedruckt und die Hardware passte genau und somit </w:t>
-      </w:r>
-      <w:r>
-        <w:rPr>
-          <w:noProof/>
-        </w:rPr>
-        <w:t>ist der Modellierungsprozess abgeschlossen.</w:t>
+      <w:r>
+        <w:rPr>
+          <w:noProof/>
+        </w:rPr>
+        <w:lastRenderedPageBreak/>
+        <w:t xml:space="preserve">Auf dem Bild ist das fertige Modell zu sehen: Punkt 1 ist der Körper, Punkt 2 die Aussparung für </w:t>
+      </w:r>
+      <w:r>
+        <w:rPr>
+          <w:noProof/>
+        </w:rPr>
+        <w:t xml:space="preserve">die Stromzufuhr, Punkt 3 ist der Deckel, Punkt 4 ist die Aussparung für die LEDs, Punkt 5 ist die Aussparung für </w:t>
+      </w:r>
+      <w:r>
+        <w:rPr>
+          <w:noProof/>
+        </w:rPr>
+        <w:t>den Button und Punkt 6 ist die Aussparun</w:t>
+      </w:r>
+      <w:r>
+        <w:rPr>
+          <w:noProof/>
+        </w:rPr>
+        <w:t xml:space="preserve">g für den Bewegungssensor sowie die Haltevorrichtung für diesen. </w:t>
+      </w:r>
+      <w:r>
+        <w:rPr>
+          <w:noProof/>
+        </w:rPr>
+        <w:t>Dieses Modell wurde im „Makerspace“ gedruckt</w:t>
+      </w:r>
+      <w:r>
+        <w:rPr>
+          <w:noProof/>
+        </w:rPr>
+        <w:t>.</w:t>
       </w:r>
     </w:p>
     <w:sectPr>

</xml_diff>

<commit_message>
Link für Skizze vom Bewegungssensor eingefügt
</commit_message>
<xml_diff>
--- a/Doku/Projektdokumentation.docx
+++ b/Doku/Projektdokumentation.docx
@@ -547,7 +547,31 @@
         <w:rPr>
           <w:noProof/>
         </w:rPr>
-        <w:t>benutzt, welche die genaue</w:t>
+        <w:t>benutzt</w:t>
+      </w:r>
+      <w:r>
+        <w:rPr>
+          <w:noProof/>
+        </w:rPr>
+        <w:t xml:space="preserve"> (</w:t>
+      </w:r>
+      <w:r>
+        <w:rPr>
+          <w:noProof/>
+        </w:rPr>
+        <w:t>https://www.thingiverse.com/thing:1673521</w:t>
+      </w:r>
+      <w:r>
+        <w:rPr>
+          <w:noProof/>
+        </w:rPr>
+        <w:t>)</w:t>
+      </w:r>
+      <w:r>
+        <w:rPr>
+          <w:noProof/>
+        </w:rPr>
+        <w:t>, welche die genaue</w:t>
       </w:r>
       <w:r>
         <w:rPr>

</xml_diff>